<commit_message>
início da api products
</commit_message>
<xml_diff>
--- a/4-semestre/Testes/Exercicios/Documentacao_do_projeto.docx
+++ b/4-semestre/Testes/Exercicios/Documentacao_do_projeto.docx
@@ -36,7 +36,7 @@
                     <pic:cNvPicPr/>
                   </pic:nvPicPr>
                   <pic:blipFill>
-                    <a:blip r:embed="rId6" cstate="print">
+                    <a:blip r:embed="rId8" cstate="print">
                       <a:extLst>
                         <a:ext uri="{28A0092B-C50C-407E-A947-70E740481C1C}">
                           <a14:useLocalDpi xmlns:a14="http://schemas.microsoft.com/office/drawing/2010/main" val="0"/>
@@ -105,6 +105,7 @@
     </w:p>
     <w:p>
       <w:pPr>
+        <w:spacing w:before="1680"/>
         <w:jc w:val="center"/>
         <w:rPr>
           <w:rFonts w:cs="Arial"/>
@@ -125,6 +126,7 @@
     </w:p>
     <w:p>
       <w:pPr>
+        <w:spacing w:before="1920"/>
         <w:jc w:val="center"/>
         <w:rPr>
           <w:rFonts w:cs="Arial"/>
@@ -145,6 +147,7 @@
     </w:p>
     <w:p>
       <w:pPr>
+        <w:spacing w:before="6240"/>
         <w:jc w:val="center"/>
         <w:rPr>
           <w:rFonts w:cs="Arial"/>
@@ -185,25 +188,6 @@
     </w:p>
     <w:p>
       <w:pPr>
-        <w:rPr>
-          <w:rFonts w:cs="Arial"/>
-          <w:b/>
-          <w:sz w:val="28"/>
-          <w:szCs w:val="28"/>
-        </w:rPr>
-      </w:pPr>
-      <w:r>
-        <w:rPr>
-          <w:rFonts w:cs="Arial"/>
-          <w:b/>
-          <w:sz w:val="28"/>
-          <w:szCs w:val="28"/>
-        </w:rPr>
-        <w:br w:type="page"/>
-      </w:r>
-    </w:p>
-    <w:p>
-      <w:pPr>
         <w:pStyle w:val="SemEspaamento"/>
       </w:pPr>
       <w:r>
@@ -213,6 +197,13 @@
     </w:p>
     <w:sdt>
       <w:sdtPr>
+        <w:rPr>
+          <w:rFonts w:eastAsiaTheme="minorHAnsi" w:cstheme="minorBidi"/>
+          <w:b w:val="0"/>
+          <w:caps w:val="0"/>
+          <w:szCs w:val="22"/>
+          <w:lang w:eastAsia="en-US"/>
+        </w:rPr>
         <w:id w:val="-789891159"/>
         <w:docPartObj>
           <w:docPartGallery w:val="Table of Contents"/>
@@ -221,11 +212,7 @@
       </w:sdtPr>
       <w:sdtEndPr>
         <w:rPr>
-          <w:rFonts w:eastAsiaTheme="minorHAnsi" w:cstheme="minorBidi"/>
           <w:bCs/>
-          <w:caps w:val="0"/>
-          <w:szCs w:val="22"/>
-          <w:lang w:eastAsia="en-US"/>
         </w:rPr>
       </w:sdtEndPr>
       <w:sdtContent>
@@ -239,15 +226,9 @@
           <w:pPr>
             <w:pStyle w:val="Sumrio1"/>
             <w:rPr>
-              <w:rFonts w:asciiTheme="minorHAnsi" w:eastAsiaTheme="minorEastAsia" w:hAnsiTheme="minorHAnsi"/>
               <w:noProof/>
-              <w:sz w:val="22"/>
-              <w:lang w:eastAsia="pt-BR"/>
             </w:rPr>
           </w:pPr>
-          <w:r>
-            <w:t>1.</w:t>
-          </w:r>
           <w:r>
             <w:fldChar w:fldCharType="begin"/>
           </w:r>
@@ -257,7 +238,7 @@
           <w:r>
             <w:fldChar w:fldCharType="separate"/>
           </w:r>
-          <w:hyperlink w:anchor="_Toc173511341" w:history="1">
+          <w:hyperlink w:anchor="_Toc173768745" w:history="1">
             <w:r>
               <w:rPr>
                 <w:rStyle w:val="Hyperlink"/>
@@ -284,7 +265,7 @@
                 <w:noProof/>
                 <w:webHidden/>
               </w:rPr>
-              <w:instrText xml:space="preserve"> PAGEREF _Toc173511341 \h </w:instrText>
+              <w:instrText xml:space="preserve"> PAGEREF _Toc173768745 \h </w:instrText>
             </w:r>
             <w:r>
               <w:rPr>
@@ -315,8 +296,6 @@
             </w:r>
           </w:hyperlink>
         </w:p>
-        <w:bookmarkStart w:id="0" w:name="_GoBack"/>
-        <w:bookmarkEnd w:id="0"/>
         <w:p>
           <w:pPr>
             <w:pStyle w:val="Sumrio1"/>
@@ -327,126 +306,13 @@
               <w:lang w:eastAsia="pt-BR"/>
             </w:rPr>
           </w:pPr>
-          <w:r>
-            <w:rPr>
-              <w:rStyle w:val="Hyperlink"/>
-              <w:noProof/>
-            </w:rPr>
-            <w:fldChar w:fldCharType="begin"/>
-          </w:r>
-          <w:r>
-            <w:rPr>
-              <w:rStyle w:val="Hyperlink"/>
-              <w:noProof/>
-            </w:rPr>
-            <w:instrText xml:space="preserve"> </w:instrText>
-          </w:r>
-          <w:r>
-            <w:rPr>
-              <w:noProof/>
-            </w:rPr>
-            <w:instrText>HYPERLINK \l "_Toc173511342"</w:instrText>
-          </w:r>
-          <w:r>
-            <w:rPr>
-              <w:rStyle w:val="Hyperlink"/>
-              <w:noProof/>
-            </w:rPr>
-            <w:instrText xml:space="preserve"> </w:instrText>
-          </w:r>
-          <w:r>
-            <w:rPr>
-              <w:rStyle w:val="Hyperlink"/>
-              <w:noProof/>
-            </w:rPr>
-          </w:r>
-          <w:r>
-            <w:rPr>
-              <w:rStyle w:val="Hyperlink"/>
-              <w:noProof/>
-            </w:rPr>
-            <w:fldChar w:fldCharType="separate"/>
-          </w:r>
-          <w:r>
-            <w:rPr>
-              <w:rStyle w:val="Hyperlink"/>
-              <w:noProof/>
-            </w:rPr>
-            <w:t>OBJETIVOS DOS TESTES</w:t>
-          </w:r>
-          <w:r>
-            <w:rPr>
-              <w:noProof/>
-              <w:webHidden/>
-            </w:rPr>
-            <w:tab/>
-          </w:r>
-          <w:r>
-            <w:rPr>
-              <w:noProof/>
-              <w:webHidden/>
-            </w:rPr>
-            <w:fldChar w:fldCharType="begin"/>
-          </w:r>
-          <w:r>
-            <w:rPr>
-              <w:noProof/>
-              <w:webHidden/>
-            </w:rPr>
-            <w:instrText xml:space="preserve"> PAGEREF _Toc173511342 \h </w:instrText>
-          </w:r>
-          <w:r>
-            <w:rPr>
-              <w:noProof/>
-              <w:webHidden/>
-            </w:rPr>
-          </w:r>
-          <w:r>
-            <w:rPr>
-              <w:noProof/>
-              <w:webHidden/>
-            </w:rPr>
-            <w:fldChar w:fldCharType="separate"/>
-          </w:r>
-          <w:r>
-            <w:rPr>
-              <w:noProof/>
-              <w:webHidden/>
-            </w:rPr>
-            <w:t>4</w:t>
-          </w:r>
-          <w:r>
-            <w:rPr>
-              <w:noProof/>
-              <w:webHidden/>
-            </w:rPr>
-            <w:fldChar w:fldCharType="end"/>
-          </w:r>
-          <w:r>
-            <w:rPr>
-              <w:rStyle w:val="Hyperlink"/>
-              <w:noProof/>
-            </w:rPr>
-            <w:fldChar w:fldCharType="end"/>
-          </w:r>
-        </w:p>
-        <w:p>
-          <w:pPr>
-            <w:pStyle w:val="Sumrio2"/>
-            <w:rPr>
-              <w:rFonts w:asciiTheme="minorHAnsi" w:eastAsiaTheme="minorEastAsia" w:hAnsiTheme="minorHAnsi"/>
-              <w:noProof/>
-              <w:sz w:val="22"/>
-              <w:lang w:eastAsia="pt-BR"/>
-            </w:rPr>
-          </w:pPr>
-          <w:hyperlink w:anchor="_Toc173511343" w:history="1">
+          <w:hyperlink w:anchor="_Toc173768746" w:history="1">
             <w:r>
               <w:rPr>
                 <w:rStyle w:val="Hyperlink"/>
                 <w:noProof/>
               </w:rPr>
-              <w:t>Objetivos Gerais</w:t>
+              <w:t>OBJETIVOS DOS TESTES</w:t>
             </w:r>
             <w:r>
               <w:rPr>
@@ -467,7 +333,7 @@
                 <w:noProof/>
                 <w:webHidden/>
               </w:rPr>
-              <w:instrText xml:space="preserve"> PAGEREF _Toc173511343 \h </w:instrText>
+              <w:instrText xml:space="preserve"> PAGEREF _Toc173768746 \h </w:instrText>
             </w:r>
             <w:r>
               <w:rPr>
@@ -508,12 +374,80 @@
               <w:lang w:eastAsia="pt-BR"/>
             </w:rPr>
           </w:pPr>
-          <w:hyperlink w:anchor="_Toc173511344" w:history="1">
+          <w:hyperlink w:anchor="_Toc173768747" w:history="1">
             <w:r>
               <w:rPr>
                 <w:rStyle w:val="Hyperlink"/>
                 <w:noProof/>
               </w:rPr>
+              <w:t>Objetivos Gerais</w:t>
+            </w:r>
+            <w:r>
+              <w:rPr>
+                <w:noProof/>
+                <w:webHidden/>
+              </w:rPr>
+              <w:tab/>
+            </w:r>
+            <w:r>
+              <w:rPr>
+                <w:noProof/>
+                <w:webHidden/>
+              </w:rPr>
+              <w:fldChar w:fldCharType="begin"/>
+            </w:r>
+            <w:r>
+              <w:rPr>
+                <w:noProof/>
+                <w:webHidden/>
+              </w:rPr>
+              <w:instrText xml:space="preserve"> PAGEREF _Toc173768747 \h </w:instrText>
+            </w:r>
+            <w:r>
+              <w:rPr>
+                <w:noProof/>
+                <w:webHidden/>
+              </w:rPr>
+            </w:r>
+            <w:r>
+              <w:rPr>
+                <w:noProof/>
+                <w:webHidden/>
+              </w:rPr>
+              <w:fldChar w:fldCharType="separate"/>
+            </w:r>
+            <w:r>
+              <w:rPr>
+                <w:noProof/>
+                <w:webHidden/>
+              </w:rPr>
+              <w:t>4</w:t>
+            </w:r>
+            <w:r>
+              <w:rPr>
+                <w:noProof/>
+                <w:webHidden/>
+              </w:rPr>
+              <w:fldChar w:fldCharType="end"/>
+            </w:r>
+          </w:hyperlink>
+        </w:p>
+        <w:p>
+          <w:pPr>
+            <w:pStyle w:val="Sumrio2"/>
+            <w:rPr>
+              <w:rFonts w:asciiTheme="minorHAnsi" w:eastAsiaTheme="minorEastAsia" w:hAnsiTheme="minorHAnsi"/>
+              <w:noProof/>
+              <w:sz w:val="22"/>
+              <w:lang w:eastAsia="pt-BR"/>
+            </w:rPr>
+          </w:pPr>
+          <w:hyperlink w:anchor="_Toc173768748" w:history="1">
+            <w:r>
+              <w:rPr>
+                <w:rStyle w:val="Hyperlink"/>
+                <w:noProof/>
+              </w:rPr>
               <w:t>Objetivos Específicos:</w:t>
             </w:r>
             <w:r>
@@ -535,7 +469,7 @@
                 <w:noProof/>
                 <w:webHidden/>
               </w:rPr>
-              <w:instrText xml:space="preserve"> PAGEREF _Toc173511344 \h </w:instrText>
+              <w:instrText xml:space="preserve"> PAGEREF _Toc173768748 \h </w:instrText>
             </w:r>
             <w:r>
               <w:rPr>
@@ -576,7 +510,7 @@
               <w:lang w:eastAsia="pt-BR"/>
             </w:rPr>
           </w:pPr>
-          <w:hyperlink w:anchor="_Toc173511345" w:history="1">
+          <w:hyperlink w:anchor="_Toc173768749" w:history="1">
             <w:r>
               <w:rPr>
                 <w:rStyle w:val="Hyperlink"/>
@@ -603,7 +537,7 @@
                 <w:noProof/>
                 <w:webHidden/>
               </w:rPr>
-              <w:instrText xml:space="preserve"> PAGEREF _Toc173511345 \h </w:instrText>
+              <w:instrText xml:space="preserve"> PAGEREF _Toc173768749 \h </w:instrText>
             </w:r>
             <w:r>
               <w:rPr>
@@ -644,7 +578,7 @@
               <w:lang w:eastAsia="pt-BR"/>
             </w:rPr>
           </w:pPr>
-          <w:hyperlink w:anchor="_Toc173511346" w:history="1">
+          <w:hyperlink w:anchor="_Toc173768750" w:history="1">
             <w:r>
               <w:rPr>
                 <w:rStyle w:val="Hyperlink"/>
@@ -671,7 +605,7 @@
                 <w:noProof/>
                 <w:webHidden/>
               </w:rPr>
-              <w:instrText xml:space="preserve"> PAGEREF _Toc173511346 \h </w:instrText>
+              <w:instrText xml:space="preserve"> PAGEREF _Toc173768750 \h </w:instrText>
             </w:r>
             <w:r>
               <w:rPr>
@@ -692,6 +626,142 @@
                 <w:webHidden/>
               </w:rPr>
               <w:t>6</w:t>
+            </w:r>
+            <w:r>
+              <w:rPr>
+                <w:noProof/>
+                <w:webHidden/>
+              </w:rPr>
+              <w:fldChar w:fldCharType="end"/>
+            </w:r>
+          </w:hyperlink>
+        </w:p>
+        <w:p>
+          <w:pPr>
+            <w:pStyle w:val="Sumrio2"/>
+            <w:rPr>
+              <w:rFonts w:asciiTheme="minorHAnsi" w:eastAsiaTheme="minorEastAsia" w:hAnsiTheme="minorHAnsi"/>
+              <w:noProof/>
+              <w:sz w:val="22"/>
+              <w:lang w:eastAsia="pt-BR"/>
+            </w:rPr>
+          </w:pPr>
+          <w:hyperlink w:anchor="_Toc173768751" w:history="1">
+            <w:r>
+              <w:rPr>
+                <w:rStyle w:val="Hyperlink"/>
+                <w:noProof/>
+              </w:rPr>
+              <w:t>Teste 1: ValidarAAdicaoDoProdutoAoInventario()</w:t>
+            </w:r>
+            <w:r>
+              <w:rPr>
+                <w:noProof/>
+                <w:webHidden/>
+              </w:rPr>
+              <w:tab/>
+            </w:r>
+            <w:r>
+              <w:rPr>
+                <w:noProof/>
+                <w:webHidden/>
+              </w:rPr>
+              <w:fldChar w:fldCharType="begin"/>
+            </w:r>
+            <w:r>
+              <w:rPr>
+                <w:noProof/>
+                <w:webHidden/>
+              </w:rPr>
+              <w:instrText xml:space="preserve"> PAGEREF _Toc173768751 \h </w:instrText>
+            </w:r>
+            <w:r>
+              <w:rPr>
+                <w:noProof/>
+                <w:webHidden/>
+              </w:rPr>
+            </w:r>
+            <w:r>
+              <w:rPr>
+                <w:noProof/>
+                <w:webHidden/>
+              </w:rPr>
+              <w:fldChar w:fldCharType="separate"/>
+            </w:r>
+            <w:r>
+              <w:rPr>
+                <w:noProof/>
+                <w:webHidden/>
+              </w:rPr>
+              <w:t>6</w:t>
+            </w:r>
+            <w:r>
+              <w:rPr>
+                <w:noProof/>
+                <w:webHidden/>
+              </w:rPr>
+              <w:fldChar w:fldCharType="end"/>
+            </w:r>
+          </w:hyperlink>
+        </w:p>
+        <w:p>
+          <w:pPr>
+            <w:pStyle w:val="Sumrio2"/>
+            <w:rPr>
+              <w:rFonts w:asciiTheme="minorHAnsi" w:eastAsiaTheme="minorEastAsia" w:hAnsiTheme="minorHAnsi"/>
+              <w:noProof/>
+              <w:sz w:val="22"/>
+              <w:lang w:eastAsia="pt-BR"/>
+            </w:rPr>
+          </w:pPr>
+          <w:hyperlink w:anchor="_Toc173768752" w:history="1">
+            <w:r>
+              <w:rPr>
+                <w:rStyle w:val="Hyperlink"/>
+                <w:noProof/>
+              </w:rPr>
+              <w:t>Teste 2: ValidarABuscaDaQuantidadeDoProdutoNoInventario()</w:t>
+            </w:r>
+            <w:r>
+              <w:rPr>
+                <w:noProof/>
+                <w:webHidden/>
+              </w:rPr>
+              <w:tab/>
+            </w:r>
+            <w:r>
+              <w:rPr>
+                <w:noProof/>
+                <w:webHidden/>
+              </w:rPr>
+              <w:fldChar w:fldCharType="begin"/>
+            </w:r>
+            <w:r>
+              <w:rPr>
+                <w:noProof/>
+                <w:webHidden/>
+              </w:rPr>
+              <w:instrText xml:space="preserve"> PAGEREF _Toc173768752 \h </w:instrText>
+            </w:r>
+            <w:r>
+              <w:rPr>
+                <w:noProof/>
+                <w:webHidden/>
+              </w:rPr>
+            </w:r>
+            <w:r>
+              <w:rPr>
+                <w:noProof/>
+                <w:webHidden/>
+              </w:rPr>
+              <w:fldChar w:fldCharType="separate"/>
+            </w:r>
+            <w:r>
+              <w:rPr>
+                <w:noProof/>
+                <w:webHidden/>
+              </w:rPr>
+              <w:t>7</w:t>
             </w:r>
             <w:r>
               <w:rPr>
@@ -712,7 +782,7 @@
               <w:lang w:eastAsia="pt-BR"/>
             </w:rPr>
           </w:pPr>
-          <w:hyperlink w:anchor="_Toc173511347" w:history="1">
+          <w:hyperlink w:anchor="_Toc173768753" w:history="1">
             <w:r>
               <w:rPr>
                 <w:rStyle w:val="Hyperlink"/>
@@ -739,7 +809,7 @@
                 <w:noProof/>
                 <w:webHidden/>
               </w:rPr>
-              <w:instrText xml:space="preserve"> PAGEREF _Toc173511347 \h </w:instrText>
+              <w:instrText xml:space="preserve"> PAGEREF _Toc173768753 \h </w:instrText>
             </w:r>
             <w:r>
               <w:rPr>
@@ -759,7 +829,143 @@
                 <w:noProof/>
                 <w:webHidden/>
               </w:rPr>
-              <w:t>7</w:t>
+              <w:t>9</w:t>
+            </w:r>
+            <w:r>
+              <w:rPr>
+                <w:noProof/>
+                <w:webHidden/>
+              </w:rPr>
+              <w:fldChar w:fldCharType="end"/>
+            </w:r>
+          </w:hyperlink>
+        </w:p>
+        <w:p>
+          <w:pPr>
+            <w:pStyle w:val="Sumrio2"/>
+            <w:rPr>
+              <w:rFonts w:asciiTheme="minorHAnsi" w:eastAsiaTheme="minorEastAsia" w:hAnsiTheme="minorHAnsi"/>
+              <w:noProof/>
+              <w:sz w:val="22"/>
+              <w:lang w:eastAsia="pt-BR"/>
+            </w:rPr>
+          </w:pPr>
+          <w:hyperlink w:anchor="_Toc173768754" w:history="1">
+            <w:r>
+              <w:rPr>
+                <w:rStyle w:val="Hyperlink"/>
+                <w:noProof/>
+              </w:rPr>
+              <w:t>Teste 1: ValidarAAdicaoDoProdutoAoInventario()</w:t>
+            </w:r>
+            <w:r>
+              <w:rPr>
+                <w:noProof/>
+                <w:webHidden/>
+              </w:rPr>
+              <w:tab/>
+            </w:r>
+            <w:r>
+              <w:rPr>
+                <w:noProof/>
+                <w:webHidden/>
+              </w:rPr>
+              <w:fldChar w:fldCharType="begin"/>
+            </w:r>
+            <w:r>
+              <w:rPr>
+                <w:noProof/>
+                <w:webHidden/>
+              </w:rPr>
+              <w:instrText xml:space="preserve"> PAGEREF _Toc173768754 \h </w:instrText>
+            </w:r>
+            <w:r>
+              <w:rPr>
+                <w:noProof/>
+                <w:webHidden/>
+              </w:rPr>
+            </w:r>
+            <w:r>
+              <w:rPr>
+                <w:noProof/>
+                <w:webHidden/>
+              </w:rPr>
+              <w:fldChar w:fldCharType="separate"/>
+            </w:r>
+            <w:r>
+              <w:rPr>
+                <w:noProof/>
+                <w:webHidden/>
+              </w:rPr>
+              <w:t>9</w:t>
+            </w:r>
+            <w:r>
+              <w:rPr>
+                <w:noProof/>
+                <w:webHidden/>
+              </w:rPr>
+              <w:fldChar w:fldCharType="end"/>
+            </w:r>
+          </w:hyperlink>
+        </w:p>
+        <w:p>
+          <w:pPr>
+            <w:pStyle w:val="Sumrio2"/>
+            <w:rPr>
+              <w:rFonts w:asciiTheme="minorHAnsi" w:eastAsiaTheme="minorEastAsia" w:hAnsiTheme="minorHAnsi"/>
+              <w:noProof/>
+              <w:sz w:val="22"/>
+              <w:lang w:eastAsia="pt-BR"/>
+            </w:rPr>
+          </w:pPr>
+          <w:hyperlink w:anchor="_Toc173768755" w:history="1">
+            <w:r>
+              <w:rPr>
+                <w:rStyle w:val="Hyperlink"/>
+                <w:noProof/>
+              </w:rPr>
+              <w:t>Teste 2: ValidarABuscaDaQuantidadeDoProdutoNoInventario()</w:t>
+            </w:r>
+            <w:r>
+              <w:rPr>
+                <w:noProof/>
+                <w:webHidden/>
+              </w:rPr>
+              <w:tab/>
+            </w:r>
+            <w:r>
+              <w:rPr>
+                <w:noProof/>
+                <w:webHidden/>
+              </w:rPr>
+              <w:fldChar w:fldCharType="begin"/>
+            </w:r>
+            <w:r>
+              <w:rPr>
+                <w:noProof/>
+                <w:webHidden/>
+              </w:rPr>
+              <w:instrText xml:space="preserve"> PAGEREF _Toc173768755 \h </w:instrText>
+            </w:r>
+            <w:r>
+              <w:rPr>
+                <w:noProof/>
+                <w:webHidden/>
+              </w:rPr>
+            </w:r>
+            <w:r>
+              <w:rPr>
+                <w:noProof/>
+                <w:webHidden/>
+              </w:rPr>
+              <w:fldChar w:fldCharType="separate"/>
+            </w:r>
+            <w:r>
+              <w:rPr>
+                <w:noProof/>
+                <w:webHidden/>
+              </w:rPr>
+              <w:t>9</w:t>
             </w:r>
             <w:r>
               <w:rPr>
@@ -780,7 +986,7 @@
               <w:lang w:eastAsia="pt-BR"/>
             </w:rPr>
           </w:pPr>
-          <w:hyperlink w:anchor="_Toc173511348" w:history="1">
+          <w:hyperlink w:anchor="_Toc173768756" w:history="1">
             <w:r>
               <w:rPr>
                 <w:rStyle w:val="Hyperlink"/>
@@ -807,7 +1013,7 @@
                 <w:noProof/>
                 <w:webHidden/>
               </w:rPr>
-              <w:instrText xml:space="preserve"> PAGEREF _Toc173511348 \h </w:instrText>
+              <w:instrText xml:space="preserve"> PAGEREF _Toc173768756 \h </w:instrText>
             </w:r>
             <w:r>
               <w:rPr>
@@ -827,7 +1033,7 @@
                 <w:noProof/>
                 <w:webHidden/>
               </w:rPr>
-              <w:t>8</w:t>
+              <w:t>10</w:t>
             </w:r>
             <w:r>
               <w:rPr>
@@ -848,7 +1054,7 @@
               <w:lang w:eastAsia="pt-BR"/>
             </w:rPr>
           </w:pPr>
-          <w:hyperlink w:anchor="_Toc173511349" w:history="1">
+          <w:hyperlink w:anchor="_Toc173768757" w:history="1">
             <w:r>
               <w:rPr>
                 <w:rStyle w:val="Hyperlink"/>
@@ -875,7 +1081,7 @@
                 <w:noProof/>
                 <w:webHidden/>
               </w:rPr>
-              <w:instrText xml:space="preserve"> PAGEREF _Toc173511349 \h </w:instrText>
+              <w:instrText xml:space="preserve"> PAGEREF _Toc173768757 \h </w:instrText>
             </w:r>
             <w:r>
               <w:rPr>
@@ -895,7 +1101,7 @@
                 <w:noProof/>
                 <w:webHidden/>
               </w:rPr>
-              <w:t>9</w:t>
+              <w:t>11</w:t>
             </w:r>
             <w:r>
               <w:rPr>
@@ -952,11 +1158,13 @@
         <w:pStyle w:val="Ttulo1"/>
         <w:spacing w:after="240"/>
       </w:pPr>
-      <w:bookmarkStart w:id="1" w:name="_Toc173511341"/>
+      <w:bookmarkStart w:id="0" w:name="_Toc173768745"/>
       <w:r>
         <w:lastRenderedPageBreak/>
         <w:t>INTRODUÇÃO</w:t>
       </w:r>
+      <w:bookmarkStart w:id="1" w:name="_GoBack"/>
+      <w:bookmarkEnd w:id="0"/>
       <w:bookmarkEnd w:id="1"/>
     </w:p>
     <w:p>
@@ -1053,7 +1261,7 @@
         <w:pStyle w:val="Ttulo1"/>
         <w:spacing w:after="240"/>
       </w:pPr>
-      <w:bookmarkStart w:id="2" w:name="_Toc173511342"/>
+      <w:bookmarkStart w:id="2" w:name="_Toc173768746"/>
       <w:r>
         <w:lastRenderedPageBreak/>
         <w:t>OBJ</w:t>
@@ -1078,7 +1286,7 @@
       <w:pPr>
         <w:pStyle w:val="Ttulo2"/>
       </w:pPr>
-      <w:bookmarkStart w:id="3" w:name="_Toc173511343"/>
+      <w:bookmarkStart w:id="3" w:name="_Toc173768747"/>
       <w:r>
         <w:t>Objetivos Gerais</w:t>
       </w:r>
@@ -1095,7 +1303,13 @@
         <w:t>é</w:t>
       </w:r>
       <w:r>
-        <w:t xml:space="preserve"> responsável por: adicionar novos produtos ao inventário da loja; adicionar quantidades ao estoque de um determinado produto já presente no inventário; e trazer informações a respeito da quantidade de determinado produto, em estoque, que esteja presente no inventário.</w:t>
+        <w:t xml:space="preserve"> responsável por: adicionar novos produtos ao inventário da loja; adicionar quantidades ao estoque de um determinado produto já presente no inventário; e trazer informações a respeito da quantidade de determinado produto, em estoque, que esteja presente no inventário</w:t>
+      </w:r>
+      <w:r>
+        <w:t xml:space="preserve"> [Figura 1]</w:t>
+      </w:r>
+      <w:r>
+        <w:t>.</w:t>
       </w:r>
     </w:p>
     <w:p>
@@ -1121,14 +1335,23 @@
         <w:t xml:space="preserve"> produtos ao inventário, assim como adicionar quantidades de um produto já existente</w:t>
       </w:r>
       <w:r>
-        <w:t>. Já o segundo método visa realizar a busca e o gerenciamento das quantidades de determinados produtos que estão presentes no inventário.</w:t>
+        <w:t xml:space="preserve"> [Figura 2]</w:t>
+      </w:r>
+      <w:r>
+        <w:t>. Já o segundo método visa realizar a busca e o gerenciamento das quantidades de determinados produtos que estão presentes no inventário</w:t>
+      </w:r>
+      <w:r>
+        <w:t xml:space="preserve"> [Figura 3]</w:t>
+      </w:r>
+      <w:r>
+        <w:t>.</w:t>
       </w:r>
     </w:p>
     <w:p>
       <w:pPr>
         <w:pStyle w:val="Ttulo2"/>
       </w:pPr>
-      <w:bookmarkStart w:id="4" w:name="_Toc173511344"/>
+      <w:bookmarkStart w:id="4" w:name="_Toc173768748"/>
       <w:r>
         <w:t>Objetivos Específicos:</w:t>
       </w:r>
@@ -1248,19 +1471,539 @@
     <w:p>
       <w:pPr>
         <w:pStyle w:val="Ttulo1"/>
-        <w:rPr>
-          <w:color w:val="000000" w:themeColor="text1"/>
-        </w:rPr>
-      </w:pPr>
-      <w:bookmarkStart w:id="5" w:name="_Toc173511345"/>
+      </w:pPr>
+      <w:bookmarkStart w:id="5" w:name="_Toc173768749"/>
       <w:r>
         <w:lastRenderedPageBreak/>
         <w:t>AMBIENTE DE TESTES</w:t>
       </w:r>
       <w:bookmarkEnd w:id="5"/>
     </w:p>
-    <w:p>
-      <w:pPr>
+    <w:tbl>
+      <w:tblPr>
+        <w:tblStyle w:val="Tabelacomgrade"/>
+        <w:tblW w:w="0" w:type="auto"/>
+        <w:tblLook w:val="04A0" w:firstRow="1" w:lastRow="0" w:firstColumn="1" w:lastColumn="0" w:noHBand="0" w:noVBand="1"/>
+      </w:tblPr>
+      <w:tblGrid>
+        <w:gridCol w:w="3823"/>
+        <w:gridCol w:w="4671"/>
+      </w:tblGrid>
+      <w:tr>
+        <w:tc>
+          <w:tcPr>
+            <w:tcW w:w="3823" w:type="dxa"/>
+          </w:tcPr>
+          <w:p>
+            <w:pPr>
+              <w:spacing w:before="120" w:after="0"/>
+              <w:ind w:firstLine="0"/>
+            </w:pPr>
+            <w:r>
+              <w:t>Sistema Operacional</w:t>
+            </w:r>
+          </w:p>
+        </w:tc>
+        <w:tc>
+          <w:tcPr>
+            <w:tcW w:w="4671" w:type="dxa"/>
+          </w:tcPr>
+          <w:p>
+            <w:pPr>
+              <w:spacing w:before="120" w:after="0"/>
+              <w:ind w:firstLine="0"/>
+            </w:pPr>
+            <w:r>
+              <w:t>Windows: Edição Windows 11 Pro; Versão: 23H</w:t>
+            </w:r>
+            <w:r>
+              <w:t>2</w:t>
+            </w:r>
+          </w:p>
+        </w:tc>
+      </w:tr>
+      <w:tr>
+        <w:tc>
+          <w:tcPr>
+            <w:tcW w:w="3823" w:type="dxa"/>
+          </w:tcPr>
+          <w:p>
+            <w:pPr>
+              <w:spacing w:before="120" w:after="0"/>
+              <w:ind w:firstLine="0"/>
+              <w:jc w:val="left"/>
+              <w:rPr>
+                <w:lang w:eastAsia="pt-BR"/>
+              </w:rPr>
+            </w:pPr>
+            <w:r>
+              <w:rPr>
+                <w:lang w:eastAsia="pt-BR"/>
+              </w:rPr>
+              <w:t>Versão do .NET Core/Framework</w:t>
+            </w:r>
+          </w:p>
+        </w:tc>
+        <w:tc>
+          <w:tcPr>
+            <w:tcW w:w="4671" w:type="dxa"/>
+          </w:tcPr>
+          <w:p>
+            <w:pPr>
+              <w:spacing w:before="120" w:after="0"/>
+              <w:ind w:firstLine="0"/>
+            </w:pPr>
+            <w:r>
+              <w:t>.NET 8.0</w:t>
+            </w:r>
+          </w:p>
+        </w:tc>
+      </w:tr>
+      <w:tr>
+        <w:tc>
+          <w:tcPr>
+            <w:tcW w:w="3823" w:type="dxa"/>
+          </w:tcPr>
+          <w:p>
+            <w:pPr>
+              <w:spacing w:before="120" w:after="0"/>
+              <w:ind w:firstLine="0"/>
+              <w:jc w:val="left"/>
+            </w:pPr>
+            <w:r>
+              <w:t>Ferramenta de Teste</w:t>
+            </w:r>
+          </w:p>
+        </w:tc>
+        <w:tc>
+          <w:tcPr>
+            <w:tcW w:w="4671" w:type="dxa"/>
+          </w:tcPr>
+          <w:p>
+            <w:pPr>
+              <w:spacing w:before="120" w:after="0"/>
+              <w:ind w:firstLine="0"/>
+            </w:pPr>
+            <w:proofErr w:type="spellStart"/>
+            <w:r>
+              <w:t>xUnit</w:t>
+            </w:r>
+            <w:proofErr w:type="spellEnd"/>
+          </w:p>
+        </w:tc>
+      </w:tr>
+      <w:tr>
+        <w:tc>
+          <w:tcPr>
+            <w:tcW w:w="3823" w:type="dxa"/>
+          </w:tcPr>
+          <w:p>
+            <w:pPr>
+              <w:spacing w:before="120" w:after="0"/>
+              <w:ind w:firstLine="0"/>
+            </w:pPr>
+            <w:r>
+              <w:t>IDE Utilizada</w:t>
+            </w:r>
+          </w:p>
+        </w:tc>
+        <w:tc>
+          <w:tcPr>
+            <w:tcW w:w="4671" w:type="dxa"/>
+          </w:tcPr>
+          <w:p>
+            <w:pPr>
+              <w:spacing w:before="120" w:after="0"/>
+              <w:ind w:firstLine="0"/>
+            </w:pPr>
+            <w:r>
+              <w:t>Visual Studio 2022</w:t>
+            </w:r>
+          </w:p>
+        </w:tc>
+      </w:tr>
+    </w:tbl>
+    <w:p/>
+    <w:p>
+      <w:r>
+        <w:br w:type="page"/>
+      </w:r>
+    </w:p>
+    <w:p>
+      <w:pPr>
+        <w:pStyle w:val="Ttulo1"/>
+        <w:spacing w:after="240"/>
+      </w:pPr>
+      <w:bookmarkStart w:id="6" w:name="_Toc173768750"/>
+      <w:r>
+        <w:lastRenderedPageBreak/>
+        <w:t>METODOLOGIA DE TESTES</w:t>
+      </w:r>
+      <w:bookmarkEnd w:id="6"/>
+    </w:p>
+    <w:p>
+      <w:r>
+        <w:t xml:space="preserve">Para realizar os testes e validar as funções da aplicação em questão, foram criadas duas funções com </w:t>
+      </w:r>
+      <w:proofErr w:type="spellStart"/>
+      <w:r>
+        <w:t>annotations</w:t>
+      </w:r>
+      <w:proofErr w:type="spellEnd"/>
+      <w:r>
+        <w:t xml:space="preserve"> para indicar que ambas fazem parte de um projeto </w:t>
+      </w:r>
+      <w:proofErr w:type="spellStart"/>
+      <w:r>
+        <w:t>xUnit</w:t>
+      </w:r>
+      <w:proofErr w:type="spellEnd"/>
+      <w:r>
+        <w:t>, a “</w:t>
+      </w:r>
+      <w:proofErr w:type="spellStart"/>
+      <w:proofErr w:type="gramStart"/>
+      <w:r>
+        <w:t>ValidarAAdicaoDoProdutoAoInventario</w:t>
+      </w:r>
+      <w:proofErr w:type="spellEnd"/>
+      <w:r>
+        <w:t>(</w:t>
+      </w:r>
+      <w:proofErr w:type="gramEnd"/>
+      <w:r>
+        <w:t>)</w:t>
+      </w:r>
+      <w:r>
+        <w:t>” e a “</w:t>
+      </w:r>
+      <w:proofErr w:type="spellStart"/>
+      <w:r>
+        <w:t>ValidarABuscaDaQuantidadeDoProdutoNoInventario</w:t>
+      </w:r>
+      <w:proofErr w:type="spellEnd"/>
+      <w:r>
+        <w:t>()</w:t>
+      </w:r>
+      <w:r>
+        <w:t xml:space="preserve">” (fotos em anexo). </w:t>
+      </w:r>
+    </w:p>
+    <w:p>
+      <w:pPr>
+        <w:pStyle w:val="Ttulo2"/>
+      </w:pPr>
+      <w:bookmarkStart w:id="7" w:name="_Toc173768751"/>
+      <w:r>
+        <w:t xml:space="preserve">Teste 1: </w:t>
+      </w:r>
+      <w:proofErr w:type="spellStart"/>
+      <w:proofErr w:type="gramStart"/>
+      <w:r>
+        <w:t>ValidarAAdicaoDoProdutoAoInventario</w:t>
+      </w:r>
+      <w:proofErr w:type="spellEnd"/>
+      <w:r>
+        <w:t>(</w:t>
+      </w:r>
+      <w:proofErr w:type="gramEnd"/>
+      <w:r>
+        <w:t>)</w:t>
+      </w:r>
+      <w:bookmarkEnd w:id="7"/>
+    </w:p>
+    <w:p>
+      <w:pPr>
+        <w:ind w:firstLine="0"/>
+      </w:pPr>
+      <w:r>
+        <w:rPr>
+          <w:noProof/>
+        </w:rPr>
+        <w:drawing>
+          <wp:inline distT="0" distB="0" distL="0" distR="0">
+            <wp:extent cx="5400040" cy="1592580"/>
+            <wp:effectExtent l="0" t="0" r="0" b="7620"/>
+            <wp:docPr id="3" name="Imagem 3"/>
+            <wp:cNvGraphicFramePr>
+              <a:graphicFrameLocks xmlns:a="http://schemas.openxmlformats.org/drawingml/2006/main" noChangeAspect="1"/>
+            </wp:cNvGraphicFramePr>
+            <a:graphic xmlns:a="http://schemas.openxmlformats.org/drawingml/2006/main">
+              <a:graphicData uri="http://schemas.openxmlformats.org/drawingml/2006/picture">
+                <pic:pic xmlns:pic="http://schemas.openxmlformats.org/drawingml/2006/picture">
+                  <pic:nvPicPr>
+                    <pic:cNvPr id="3" name="tabela_teste1.png"/>
+                    <pic:cNvPicPr/>
+                  </pic:nvPicPr>
+                  <pic:blipFill>
+                    <a:blip r:embed="rId9">
+                      <a:extLst>
+                        <a:ext uri="{28A0092B-C50C-407E-A947-70E740481C1C}">
+                          <a14:useLocalDpi xmlns:a14="http://schemas.microsoft.com/office/drawing/2010/main" val="0"/>
+                        </a:ext>
+                      </a:extLst>
+                    </a:blip>
+                    <a:stretch>
+                      <a:fillRect/>
+                    </a:stretch>
+                  </pic:blipFill>
+                  <pic:spPr>
+                    <a:xfrm>
+                      <a:off x="0" y="0"/>
+                      <a:ext cx="5400040" cy="1592580"/>
+                    </a:xfrm>
+                    <a:prstGeom prst="rect">
+                      <a:avLst/>
+                    </a:prstGeom>
+                  </pic:spPr>
+                </pic:pic>
+              </a:graphicData>
+            </a:graphic>
+          </wp:inline>
+        </w:drawing>
+      </w:r>
+    </w:p>
+    <w:p>
+      <w:r>
+        <w:t xml:space="preserve">A primeira função tendo </w:t>
+      </w:r>
+      <w:r>
+        <w:t xml:space="preserve">como objetivo realizar </w:t>
+      </w:r>
+      <w:r>
+        <w:t>7</w:t>
+      </w:r>
+      <w:r>
+        <w:t xml:space="preserve"> testes simples: adicionar algum primeiro produto ao inventário vazio; verificar se o nenhum produto a mais foi adicionado ao inventário; adicionar o mesmo produto novamente; verificar se o estoque do produto foi atualizado com a quantidade 2</w:t>
+      </w:r>
+      <w:r>
+        <w:t>; verificar se um produto diferente pode ser adicionado ao inventário; verificar se a quantidade do produto anterior não se alterou</w:t>
+      </w:r>
+      <w:r>
+        <w:t>; verificar se a quantidade deste novo produto é igual a 1</w:t>
+      </w:r>
+      <w:r>
+        <w:t>.</w:t>
+      </w:r>
+      <w:r>
+        <w:t xml:space="preserve"> [Figura 4]</w:t>
+      </w:r>
+      <w:r>
+        <w:t xml:space="preserve"> </w:t>
+      </w:r>
+    </w:p>
+    <w:p>
+      <w:r>
+        <w:t xml:space="preserve">Para isso, a função instanciará uma lista de produtos vazia para simular o inventário, em seguida irá incluir um novo produto pela função estática </w:t>
+      </w:r>
+      <w:proofErr w:type="spellStart"/>
+      <w:r>
+        <w:t>AdicionarProdutoAoInventario</w:t>
+      </w:r>
+      <w:proofErr w:type="spellEnd"/>
+      <w:r>
+        <w:t>(</w:t>
+      </w:r>
+      <w:proofErr w:type="spellStart"/>
+      <w:r>
+        <w:t>string</w:t>
+      </w:r>
+      <w:proofErr w:type="spellEnd"/>
+      <w:r>
+        <w:t xml:space="preserve"> </w:t>
+      </w:r>
+      <w:proofErr w:type="spellStart"/>
+      <w:r>
+        <w:t>nomeDoProduto</w:t>
+      </w:r>
+      <w:proofErr w:type="spellEnd"/>
+      <w:r>
+        <w:t xml:space="preserve">, </w:t>
+      </w:r>
+      <w:proofErr w:type="spellStart"/>
+      <w:r>
+        <w:t>List</w:t>
+      </w:r>
+      <w:proofErr w:type="spellEnd"/>
+      <w:r>
+        <w:t>&lt;Produto&gt; inventário)</w:t>
+      </w:r>
+      <w:r>
+        <w:t xml:space="preserve"> que recebe como parâmetro uma </w:t>
+      </w:r>
+      <w:proofErr w:type="spellStart"/>
+      <w:r>
+        <w:t>string</w:t>
+      </w:r>
+      <w:proofErr w:type="spellEnd"/>
+      <w:r>
+        <w:t xml:space="preserve"> com o nome do produto a ser adicionado ã uma lista de produtos, este sendo o inventário e sendo também o segundo parâmetro a ser fornecido. Em seguida é feita uma busca no inventário para acessar ao novo produto e armazená-lo em uma variável, só então os dois primeiros testes são realizados. </w:t>
+      </w:r>
+    </w:p>
+    <w:p>
+      <w:r>
+        <w:t xml:space="preserve">O primeiro irá verificar se algum produto foi de fato armazenado na lista, enquanto o segundo irá verificar se a quantidade inicial do produto adicionado é igual a 1. Ao final dos dois códigos, a função continua adicionando mais um produto ao inventário pelo mesmo método anterior, no entanto este com nome o mesmo nome que o anterior, o que abre espaço para os dois testes seguintes, </w:t>
+      </w:r>
+      <w:r>
+        <w:lastRenderedPageBreak/>
+        <w:t>que irão validar se a quantidade do produto aumentou para 2, e se a quantidade de produtos adicionados no inventário não se alterou, indicando que uma unidade do produto foi adicionada ao estoque do mesmo.</w:t>
+      </w:r>
+    </w:p>
+    <w:p>
+      <w:r>
+        <w:t>Em seguida a sequência de etapas segue em frente adicionando um novo produto ao inventário com o nome diferente do primeiro produto adicionado, e o busca para guardar em uma variável</w:t>
+      </w:r>
+      <w:r>
+        <w:t>. P</w:t>
+      </w:r>
+      <w:r>
+        <w:t>or fim</w:t>
+      </w:r>
+      <w:r>
+        <w:t xml:space="preserve"> são feitos os três últimos testes sendo responsáveis por, respectivamente, verificar se a quantidade de elementos no inventário aumentos, verifica se a quantidade do primeiro produto adicionada se mantém como 2 e verificar se o novo produto adicionado possui quantidade igual a 1. E só assim a primeira função da aplicação está de fato validada.</w:t>
+      </w:r>
+    </w:p>
+    <w:p>
+      <w:pPr>
+        <w:pStyle w:val="Ttulo2"/>
+        <w:spacing w:after="240"/>
+      </w:pPr>
+      <w:bookmarkStart w:id="8" w:name="_Toc173768752"/>
+      <w:r>
+        <w:t xml:space="preserve">Teste 2: </w:t>
+      </w:r>
+      <w:proofErr w:type="spellStart"/>
+      <w:proofErr w:type="gramStart"/>
+      <w:r>
+        <w:t>ValidarABuscaDaQuantidadeDoProdutoNoInventario</w:t>
+      </w:r>
+      <w:proofErr w:type="spellEnd"/>
+      <w:r>
+        <w:t>(</w:t>
+      </w:r>
+      <w:proofErr w:type="gramEnd"/>
+      <w:r>
+        <w:t>)</w:t>
+      </w:r>
+      <w:bookmarkEnd w:id="8"/>
+    </w:p>
+    <w:p>
+      <w:pPr>
+        <w:ind w:firstLine="0"/>
+      </w:pPr>
+      <w:r>
+        <w:rPr>
+          <w:noProof/>
+        </w:rPr>
+        <w:drawing>
+          <wp:inline distT="0" distB="0" distL="0" distR="0">
+            <wp:extent cx="5400040" cy="624840"/>
+            <wp:effectExtent l="0" t="0" r="0" b="3810"/>
+            <wp:docPr id="4" name="Imagem 4"/>
+            <wp:cNvGraphicFramePr>
+              <a:graphicFrameLocks xmlns:a="http://schemas.openxmlformats.org/drawingml/2006/main" noChangeAspect="1"/>
+            </wp:cNvGraphicFramePr>
+            <a:graphic xmlns:a="http://schemas.openxmlformats.org/drawingml/2006/main">
+              <a:graphicData uri="http://schemas.openxmlformats.org/drawingml/2006/picture">
+                <pic:pic xmlns:pic="http://schemas.openxmlformats.org/drawingml/2006/picture">
+                  <pic:nvPicPr>
+                    <pic:cNvPr id="4" name="tabela_teste2.png"/>
+                    <pic:cNvPicPr/>
+                  </pic:nvPicPr>
+                  <pic:blipFill>
+                    <a:blip r:embed="rId10">
+                      <a:extLst>
+                        <a:ext uri="{28A0092B-C50C-407E-A947-70E740481C1C}">
+                          <a14:useLocalDpi xmlns:a14="http://schemas.microsoft.com/office/drawing/2010/main" val="0"/>
+                        </a:ext>
+                      </a:extLst>
+                    </a:blip>
+                    <a:stretch>
+                      <a:fillRect/>
+                    </a:stretch>
+                  </pic:blipFill>
+                  <pic:spPr>
+                    <a:xfrm>
+                      <a:off x="0" y="0"/>
+                      <a:ext cx="5400040" cy="624840"/>
+                    </a:xfrm>
+                    <a:prstGeom prst="rect">
+                      <a:avLst/>
+                    </a:prstGeom>
+                  </pic:spPr>
+                </pic:pic>
+              </a:graphicData>
+            </a:graphic>
+          </wp:inline>
+        </w:drawing>
+      </w:r>
+    </w:p>
+    <w:p>
+      <w:r>
+        <w:t>Já a segunda função é mais simples, seu objetivo é testar a busca da quantidade de determinado produto presente no inventário, para isso foram feitas 2 validações, sendo elas: validar se a quantidade de determinado produto adicionado é igual a 1; verificar se a quantidade do mesmo produto posteriormente retorna em 2. Começando a função, o primeiro passo é instanciar uma nova lista que simulará o inventário. Em seguida, adicionamos um novo produto ao inventário que será instanciado com a quantidade 1.</w:t>
+      </w:r>
+      <w:r>
+        <w:t xml:space="preserve"> [Figura 5]</w:t>
+      </w:r>
+    </w:p>
+    <w:p>
+      <w:r>
+        <w:t>Aí entra a primeira validação onde irá utilizar a função “</w:t>
+      </w:r>
+      <w:proofErr w:type="spellStart"/>
+      <w:proofErr w:type="gramStart"/>
+      <w:r>
+        <w:t>BuscarQuantidadesDeUmProdutoNoInventario</w:t>
+      </w:r>
+      <w:proofErr w:type="spellEnd"/>
+      <w:r>
+        <w:t>(</w:t>
+      </w:r>
+      <w:proofErr w:type="spellStart"/>
+      <w:proofErr w:type="gramEnd"/>
+      <w:r>
+        <w:t>string</w:t>
+      </w:r>
+      <w:proofErr w:type="spellEnd"/>
+      <w:r>
+        <w:t xml:space="preserve"> </w:t>
+      </w:r>
+      <w:proofErr w:type="spellStart"/>
+      <w:r>
+        <w:t>nomeDoProduto</w:t>
+      </w:r>
+      <w:proofErr w:type="spellEnd"/>
+      <w:r>
+        <w:t xml:space="preserve">, </w:t>
+      </w:r>
+      <w:proofErr w:type="spellStart"/>
+      <w:r>
+        <w:t>List</w:t>
+      </w:r>
+      <w:proofErr w:type="spellEnd"/>
+      <w:r>
+        <w:t>&lt;Produto&gt; inventario)” que recebe como parâmetro</w:t>
+      </w:r>
+      <w:r>
+        <w:t xml:space="preserve"> </w:t>
+      </w:r>
+      <w:r>
+        <w:t>qual o nome do produto a ser buscado no inventário, e o segundo referencia o inventário em si. Ao chamar a função, a quantidade de produtos presente no inventário é retornada e armazenada em uma variável que será usada para a validação, se a quantidade buscada for 1, a função já estará funcionando satisfatoriamente.</w:t>
+      </w:r>
+    </w:p>
+    <w:p>
+      <w:r>
+        <w:t xml:space="preserve">No entanto para confirmar de vez sua funcionalidade, o mesmo produto é adicionado novamente ao inventário aumentando sua quantidade em 1, se tornando agora 2. Em seguida a variável de quantidade do produto é atualizada </w:t>
+      </w:r>
+      <w:r>
+        <w:lastRenderedPageBreak/>
+        <w:t>e caso seja igual a 2 então o primeiro teste é validado completando assim a homologação da aplicação de Controle de Inventário, e sua respectiva aplicação de testes.</w:t>
+      </w:r>
+    </w:p>
+    <w:p>
+      <w:pPr>
+        <w:ind w:firstLine="0"/>
+        <w:jc w:val="left"/>
         <w:rPr>
           <w:rFonts w:eastAsiaTheme="majorEastAsia" w:cstheme="majorBidi"/>
           <w:b/>
@@ -1275,13 +2018,426 @@
     <w:p>
       <w:pPr>
         <w:pStyle w:val="Ttulo1"/>
-      </w:pPr>
-      <w:bookmarkStart w:id="6" w:name="_Toc173511346"/>
+        <w:spacing w:after="240"/>
+      </w:pPr>
+      <w:bookmarkStart w:id="9" w:name="_Toc173768753"/>
       <w:r>
         <w:lastRenderedPageBreak/>
-        <w:t>METODOLOGIA DE TESTES</w:t>
-      </w:r>
-      <w:bookmarkEnd w:id="6"/>
+        <w:t>RESULTADO DOS TESTES</w:t>
+      </w:r>
+      <w:bookmarkEnd w:id="9"/>
+    </w:p>
+    <w:p>
+      <w:pPr>
+        <w:pStyle w:val="Ttulo2"/>
+      </w:pPr>
+      <w:bookmarkStart w:id="10" w:name="_Toc173768754"/>
+      <w:r>
+        <w:t xml:space="preserve">Teste 1: </w:t>
+      </w:r>
+      <w:proofErr w:type="spellStart"/>
+      <w:proofErr w:type="gramStart"/>
+      <w:r>
+        <w:t>ValidarAAdicaoDoProdutoAoInventario</w:t>
+      </w:r>
+      <w:proofErr w:type="spellEnd"/>
+      <w:r>
+        <w:t>(</w:t>
+      </w:r>
+      <w:proofErr w:type="gramEnd"/>
+      <w:r>
+        <w:t>)</w:t>
+      </w:r>
+      <w:bookmarkEnd w:id="10"/>
+    </w:p>
+    <w:tbl>
+      <w:tblPr>
+        <w:tblStyle w:val="Tabelacomgrade"/>
+        <w:tblW w:w="0" w:type="auto"/>
+        <w:tblLook w:val="04A0" w:firstRow="1" w:lastRow="0" w:firstColumn="1" w:lastColumn="0" w:noHBand="0" w:noVBand="1"/>
+      </w:tblPr>
+      <w:tblGrid>
+        <w:gridCol w:w="4247"/>
+        <w:gridCol w:w="4247"/>
+      </w:tblGrid>
+      <w:tr>
+        <w:tc>
+          <w:tcPr>
+            <w:tcW w:w="4247" w:type="dxa"/>
+          </w:tcPr>
+          <w:p>
+            <w:pPr>
+              <w:spacing w:before="120" w:after="0"/>
+              <w:ind w:firstLine="0"/>
+              <w:jc w:val="center"/>
+            </w:pPr>
+            <w:r>
+              <w:t>Total de Casos de Teste</w:t>
+            </w:r>
+          </w:p>
+        </w:tc>
+        <w:tc>
+          <w:tcPr>
+            <w:tcW w:w="4247" w:type="dxa"/>
+          </w:tcPr>
+          <w:p>
+            <w:pPr>
+              <w:spacing w:before="120" w:after="0"/>
+              <w:ind w:firstLine="0"/>
+              <w:jc w:val="center"/>
+            </w:pPr>
+            <w:r>
+              <w:t>7</w:t>
+            </w:r>
+          </w:p>
+        </w:tc>
+      </w:tr>
+      <w:tr>
+        <w:tc>
+          <w:tcPr>
+            <w:tcW w:w="4247" w:type="dxa"/>
+          </w:tcPr>
+          <w:p>
+            <w:pPr>
+              <w:spacing w:before="120" w:after="0"/>
+              <w:ind w:firstLine="0"/>
+              <w:jc w:val="center"/>
+            </w:pPr>
+            <w:r>
+              <w:t>Casos Aprovados</w:t>
+            </w:r>
+          </w:p>
+        </w:tc>
+        <w:tc>
+          <w:tcPr>
+            <w:tcW w:w="4247" w:type="dxa"/>
+          </w:tcPr>
+          <w:p>
+            <w:pPr>
+              <w:spacing w:before="120" w:after="0"/>
+              <w:ind w:firstLine="0"/>
+              <w:jc w:val="center"/>
+            </w:pPr>
+            <w:r>
+              <w:t>7</w:t>
+            </w:r>
+          </w:p>
+        </w:tc>
+      </w:tr>
+      <w:tr>
+        <w:tc>
+          <w:tcPr>
+            <w:tcW w:w="4247" w:type="dxa"/>
+          </w:tcPr>
+          <w:p>
+            <w:pPr>
+              <w:spacing w:before="120" w:after="0"/>
+              <w:ind w:firstLine="0"/>
+              <w:jc w:val="center"/>
+            </w:pPr>
+            <w:r>
+              <w:t>Casos Reprovados</w:t>
+            </w:r>
+          </w:p>
+        </w:tc>
+        <w:tc>
+          <w:tcPr>
+            <w:tcW w:w="4247" w:type="dxa"/>
+          </w:tcPr>
+          <w:p>
+            <w:pPr>
+              <w:spacing w:before="120" w:after="0"/>
+              <w:ind w:firstLine="0"/>
+              <w:jc w:val="center"/>
+            </w:pPr>
+            <w:r>
+              <w:t>0</w:t>
+            </w:r>
+          </w:p>
+        </w:tc>
+      </w:tr>
+      <w:tr>
+        <w:tc>
+          <w:tcPr>
+            <w:tcW w:w="4247" w:type="dxa"/>
+          </w:tcPr>
+          <w:p>
+            <w:pPr>
+              <w:spacing w:before="120" w:after="0"/>
+              <w:ind w:firstLine="0"/>
+              <w:jc w:val="center"/>
+            </w:pPr>
+            <w:r>
+              <w:t>Percentual de Sucesso</w:t>
+            </w:r>
+          </w:p>
+        </w:tc>
+        <w:tc>
+          <w:tcPr>
+            <w:tcW w:w="4247" w:type="dxa"/>
+          </w:tcPr>
+          <w:p>
+            <w:pPr>
+              <w:spacing w:before="120" w:after="0"/>
+              <w:ind w:firstLine="0"/>
+              <w:jc w:val="center"/>
+            </w:pPr>
+            <w:r>
+              <w:t>100%</w:t>
+            </w:r>
+          </w:p>
+        </w:tc>
+      </w:tr>
+    </w:tbl>
+    <w:p/>
+    <w:p>
+      <w:pPr>
+        <w:pStyle w:val="Ttulo2"/>
+      </w:pPr>
+      <w:bookmarkStart w:id="11" w:name="_Toc173768755"/>
+      <w:r>
+        <w:t xml:space="preserve">Teste 2: </w:t>
+      </w:r>
+      <w:proofErr w:type="spellStart"/>
+      <w:proofErr w:type="gramStart"/>
+      <w:r>
+        <w:t>ValidarABuscaDaQuantidadeDoProdutoNoInventario</w:t>
+      </w:r>
+      <w:proofErr w:type="spellEnd"/>
+      <w:r>
+        <w:t>(</w:t>
+      </w:r>
+      <w:proofErr w:type="gramEnd"/>
+      <w:r>
+        <w:t>)</w:t>
+      </w:r>
+      <w:bookmarkEnd w:id="11"/>
+    </w:p>
+    <w:tbl>
+      <w:tblPr>
+        <w:tblStyle w:val="Tabelacomgrade"/>
+        <w:tblW w:w="0" w:type="auto"/>
+        <w:tblLook w:val="04A0" w:firstRow="1" w:lastRow="0" w:firstColumn="1" w:lastColumn="0" w:noHBand="0" w:noVBand="1"/>
+      </w:tblPr>
+      <w:tblGrid>
+        <w:gridCol w:w="4247"/>
+        <w:gridCol w:w="4247"/>
+      </w:tblGrid>
+      <w:tr>
+        <w:tc>
+          <w:tcPr>
+            <w:tcW w:w="4247" w:type="dxa"/>
+          </w:tcPr>
+          <w:p>
+            <w:pPr>
+              <w:spacing w:before="120" w:after="0"/>
+              <w:ind w:firstLine="0"/>
+              <w:jc w:val="center"/>
+            </w:pPr>
+            <w:r>
+              <w:t>Total de Casos de Teste</w:t>
+            </w:r>
+          </w:p>
+        </w:tc>
+        <w:tc>
+          <w:tcPr>
+            <w:tcW w:w="4247" w:type="dxa"/>
+          </w:tcPr>
+          <w:p>
+            <w:pPr>
+              <w:spacing w:before="120" w:after="0"/>
+              <w:ind w:firstLine="0"/>
+              <w:jc w:val="center"/>
+            </w:pPr>
+            <w:r>
+              <w:t>2</w:t>
+            </w:r>
+          </w:p>
+        </w:tc>
+      </w:tr>
+      <w:tr>
+        <w:tc>
+          <w:tcPr>
+            <w:tcW w:w="4247" w:type="dxa"/>
+          </w:tcPr>
+          <w:p>
+            <w:pPr>
+              <w:spacing w:before="120" w:after="0"/>
+              <w:ind w:firstLine="0"/>
+              <w:jc w:val="center"/>
+            </w:pPr>
+            <w:r>
+              <w:t>Casos Aprovados</w:t>
+            </w:r>
+          </w:p>
+        </w:tc>
+        <w:tc>
+          <w:tcPr>
+            <w:tcW w:w="4247" w:type="dxa"/>
+          </w:tcPr>
+          <w:p>
+            <w:pPr>
+              <w:spacing w:before="120" w:after="0"/>
+              <w:ind w:firstLine="0"/>
+              <w:jc w:val="center"/>
+            </w:pPr>
+            <w:r>
+              <w:t>2</w:t>
+            </w:r>
+          </w:p>
+        </w:tc>
+      </w:tr>
+      <w:tr>
+        <w:tc>
+          <w:tcPr>
+            <w:tcW w:w="4247" w:type="dxa"/>
+          </w:tcPr>
+          <w:p>
+            <w:pPr>
+              <w:spacing w:before="120" w:after="0"/>
+              <w:ind w:firstLine="0"/>
+              <w:jc w:val="center"/>
+            </w:pPr>
+            <w:r>
+              <w:t>Casos Reprovados</w:t>
+            </w:r>
+          </w:p>
+        </w:tc>
+        <w:tc>
+          <w:tcPr>
+            <w:tcW w:w="4247" w:type="dxa"/>
+          </w:tcPr>
+          <w:p>
+            <w:pPr>
+              <w:spacing w:before="120" w:after="0"/>
+              <w:ind w:firstLine="0"/>
+              <w:jc w:val="center"/>
+            </w:pPr>
+            <w:r>
+              <w:t>0</w:t>
+            </w:r>
+          </w:p>
+        </w:tc>
+      </w:tr>
+      <w:tr>
+        <w:tc>
+          <w:tcPr>
+            <w:tcW w:w="4247" w:type="dxa"/>
+          </w:tcPr>
+          <w:p>
+            <w:pPr>
+              <w:spacing w:before="120" w:after="0"/>
+              <w:ind w:firstLine="0"/>
+              <w:jc w:val="center"/>
+            </w:pPr>
+            <w:r>
+              <w:t>Percentual de Sucesso</w:t>
+            </w:r>
+          </w:p>
+        </w:tc>
+        <w:tc>
+          <w:tcPr>
+            <w:tcW w:w="4247" w:type="dxa"/>
+          </w:tcPr>
+          <w:p>
+            <w:pPr>
+              <w:spacing w:before="120" w:after="0"/>
+              <w:ind w:firstLine="0"/>
+              <w:jc w:val="center"/>
+            </w:pPr>
+            <w:r>
+              <w:t>100%</w:t>
+            </w:r>
+          </w:p>
+        </w:tc>
+      </w:tr>
+    </w:tbl>
+    <w:p/>
+    <w:p>
+      <w:pPr>
+        <w:ind w:firstLine="0"/>
+        <w:jc w:val="left"/>
+        <w:rPr>
+          <w:rFonts w:eastAsiaTheme="majorEastAsia" w:cstheme="majorBidi"/>
+          <w:color w:val="000000" w:themeColor="text1"/>
+          <w:szCs w:val="32"/>
+        </w:rPr>
+      </w:pPr>
+      <w:r>
+        <w:br w:type="page"/>
+      </w:r>
+    </w:p>
+    <w:p>
+      <w:pPr>
+        <w:pStyle w:val="Ttulo1"/>
+        <w:spacing w:after="240"/>
+      </w:pPr>
+      <w:bookmarkStart w:id="12" w:name="_Toc173768756"/>
+      <w:r>
+        <w:lastRenderedPageBreak/>
+        <w:t>CONCLUSÃO</w:t>
+      </w:r>
+      <w:bookmarkEnd w:id="12"/>
+    </w:p>
+    <w:p>
+      <w:r>
+        <w:t xml:space="preserve">Tendo em vista os resultados obtidos e o procedimento necessário para alcança-los, conclui-se que </w:t>
+      </w:r>
+      <w:r>
+        <w:t xml:space="preserve">a ferramenta </w:t>
+      </w:r>
+      <w:proofErr w:type="spellStart"/>
+      <w:r>
+        <w:t>xUnit</w:t>
+      </w:r>
+      <w:proofErr w:type="spellEnd"/>
+      <w:r>
+        <w:t xml:space="preserve"> é uma ótima opção para realizar testes unitários de funções presentes em aplicações simples. Por sua fácil utilização e métodos de comparação de resultado simples, como comparação entre duas variáveis ou comparações com valores lógicos ou valores vazios.</w:t>
+      </w:r>
+    </w:p>
+    <w:p>
+      <w:r>
+        <w:t xml:space="preserve">Sua rápida implementação e simples estrutura o torna uma opção muito prática durante os testes rápidos, fazendo com que os testes sejam feitos de maneira muito mais eficiente do que se os realizasse de maneira manual. E por fim há </w:t>
+      </w:r>
+      <w:r>
+        <w:t xml:space="preserve">a </w:t>
+      </w:r>
+      <w:r>
+        <w:t>opç</w:t>
+      </w:r>
+      <w:r>
+        <w:t>ão</w:t>
+      </w:r>
+      <w:r>
+        <w:t xml:space="preserve"> de testes multilinhas para vários casos com as </w:t>
+      </w:r>
+      <w:proofErr w:type="spellStart"/>
+      <w:r>
+        <w:t>annotations</w:t>
+      </w:r>
+      <w:proofErr w:type="spellEnd"/>
+      <w:r>
+        <w:t xml:space="preserve"> [</w:t>
+      </w:r>
+      <w:proofErr w:type="spellStart"/>
+      <w:r>
+        <w:t>Theory</w:t>
+      </w:r>
+      <w:proofErr w:type="spellEnd"/>
+      <w:r>
+        <w:t>] e [</w:t>
+      </w:r>
+      <w:proofErr w:type="spellStart"/>
+      <w:r>
+        <w:t>InLineData</w:t>
+      </w:r>
+      <w:proofErr w:type="spellEnd"/>
+      <w:r>
+        <w:t xml:space="preserve">] onde há a possibilidade de realizar vários testes com entradas de dados </w:t>
+      </w:r>
+      <w:r>
+        <w:t>diferentes.</w:t>
+      </w:r>
     </w:p>
     <w:p>
       <w:pPr>
@@ -1299,70 +2455,370 @@
     <w:p>
       <w:pPr>
         <w:pStyle w:val="Ttulo1"/>
-      </w:pPr>
-      <w:bookmarkStart w:id="7" w:name="_Toc173511347"/>
-      <w:r>
-        <w:lastRenderedPageBreak/>
-        <w:t>RESULTADO DOS TESTES</w:t>
-      </w:r>
-      <w:bookmarkEnd w:id="7"/>
-    </w:p>
-    <w:p>
-      <w:pPr>
-        <w:rPr>
-          <w:rFonts w:eastAsiaTheme="majorEastAsia" w:cstheme="majorBidi"/>
-          <w:b/>
-          <w:color w:val="000000" w:themeColor="text1"/>
-          <w:szCs w:val="32"/>
-        </w:rPr>
-      </w:pPr>
-      <w:r>
-        <w:br w:type="page"/>
-      </w:r>
-    </w:p>
-    <w:p>
-      <w:pPr>
-        <w:pStyle w:val="Ttulo1"/>
-      </w:pPr>
-      <w:bookmarkStart w:id="8" w:name="_Toc173511348"/>
-      <w:r>
-        <w:lastRenderedPageBreak/>
-        <w:t>CONCLUSÃO</w:t>
-      </w:r>
-      <w:bookmarkEnd w:id="8"/>
-    </w:p>
-    <w:p>
-      <w:pPr>
-        <w:rPr>
-          <w:rFonts w:eastAsiaTheme="majorEastAsia" w:cstheme="majorBidi"/>
-          <w:b/>
-          <w:color w:val="000000" w:themeColor="text1"/>
-          <w:szCs w:val="32"/>
-        </w:rPr>
-      </w:pPr>
-      <w:r>
-        <w:br w:type="page"/>
-      </w:r>
-    </w:p>
-    <w:p>
-      <w:pPr>
-        <w:pStyle w:val="Ttulo1"/>
-      </w:pPr>
-      <w:bookmarkStart w:id="9" w:name="_Toc173511349"/>
+        <w:spacing w:after="240"/>
+      </w:pPr>
+      <w:bookmarkStart w:id="13" w:name="_Toc173768757"/>
       <w:r>
         <w:lastRenderedPageBreak/>
         <w:t>ANEXOS</w:t>
       </w:r>
-      <w:bookmarkEnd w:id="9"/>
+      <w:bookmarkEnd w:id="13"/>
+    </w:p>
+    <w:p>
+      <w:r>
+        <w:t>[Figura 1]:</w:t>
+      </w:r>
+    </w:p>
+    <w:p>
+      <w:r>
+        <w:rPr>
+          <w:noProof/>
+        </w:rPr>
+        <w:drawing>
+          <wp:inline distT="0" distB="0" distL="0" distR="0">
+            <wp:extent cx="3871295" cy="1501270"/>
+            <wp:effectExtent l="0" t="0" r="0" b="3810"/>
+            <wp:docPr id="5" name="Imagem 5"/>
+            <wp:cNvGraphicFramePr>
+              <a:graphicFrameLocks xmlns:a="http://schemas.openxmlformats.org/drawingml/2006/main" noChangeAspect="1"/>
+            </wp:cNvGraphicFramePr>
+            <a:graphic xmlns:a="http://schemas.openxmlformats.org/drawingml/2006/main">
+              <a:graphicData uri="http://schemas.openxmlformats.org/drawingml/2006/picture">
+                <pic:pic xmlns:pic="http://schemas.openxmlformats.org/drawingml/2006/picture">
+                  <pic:nvPicPr>
+                    <pic:cNvPr id="5" name="atributos_classe_produto.png"/>
+                    <pic:cNvPicPr/>
+                  </pic:nvPicPr>
+                  <pic:blipFill>
+                    <a:blip r:embed="rId11">
+                      <a:extLst>
+                        <a:ext uri="{28A0092B-C50C-407E-A947-70E740481C1C}">
+                          <a14:useLocalDpi xmlns:a14="http://schemas.microsoft.com/office/drawing/2010/main" val="0"/>
+                        </a:ext>
+                      </a:extLst>
+                    </a:blip>
+                    <a:stretch>
+                      <a:fillRect/>
+                    </a:stretch>
+                  </pic:blipFill>
+                  <pic:spPr>
+                    <a:xfrm>
+                      <a:off x="0" y="0"/>
+                      <a:ext cx="3871295" cy="1501270"/>
+                    </a:xfrm>
+                    <a:prstGeom prst="rect">
+                      <a:avLst/>
+                    </a:prstGeom>
+                  </pic:spPr>
+                </pic:pic>
+              </a:graphicData>
+            </a:graphic>
+          </wp:inline>
+        </w:drawing>
+      </w:r>
+    </w:p>
+    <w:p/>
+    <w:p>
+      <w:r>
+        <w:t>[Figura 2]:</w:t>
+      </w:r>
+    </w:p>
+    <w:p>
+      <w:r>
+        <w:rPr>
+          <w:noProof/>
+        </w:rPr>
+        <w:drawing>
+          <wp:inline distT="0" distB="0" distL="0" distR="0">
+            <wp:extent cx="5400040" cy="2268855"/>
+            <wp:effectExtent l="0" t="0" r="0" b="0"/>
+            <wp:docPr id="6" name="Imagem 6"/>
+            <wp:cNvGraphicFramePr>
+              <a:graphicFrameLocks xmlns:a="http://schemas.openxmlformats.org/drawingml/2006/main" noChangeAspect="1"/>
+            </wp:cNvGraphicFramePr>
+            <a:graphic xmlns:a="http://schemas.openxmlformats.org/drawingml/2006/main">
+              <a:graphicData uri="http://schemas.openxmlformats.org/drawingml/2006/picture">
+                <pic:pic xmlns:pic="http://schemas.openxmlformats.org/drawingml/2006/picture">
+                  <pic:nvPicPr>
+                    <pic:cNvPr id="6" name="metodo_adicionar_produto.png"/>
+                    <pic:cNvPicPr/>
+                  </pic:nvPicPr>
+                  <pic:blipFill>
+                    <a:blip r:embed="rId12">
+                      <a:extLst>
+                        <a:ext uri="{28A0092B-C50C-407E-A947-70E740481C1C}">
+                          <a14:useLocalDpi xmlns:a14="http://schemas.microsoft.com/office/drawing/2010/main" val="0"/>
+                        </a:ext>
+                      </a:extLst>
+                    </a:blip>
+                    <a:stretch>
+                      <a:fillRect/>
+                    </a:stretch>
+                  </pic:blipFill>
+                  <pic:spPr>
+                    <a:xfrm>
+                      <a:off x="0" y="0"/>
+                      <a:ext cx="5400040" cy="2268855"/>
+                    </a:xfrm>
+                    <a:prstGeom prst="rect">
+                      <a:avLst/>
+                    </a:prstGeom>
+                  </pic:spPr>
+                </pic:pic>
+              </a:graphicData>
+            </a:graphic>
+          </wp:inline>
+        </w:drawing>
+      </w:r>
+    </w:p>
+    <w:p/>
+    <w:p>
+      <w:r>
+        <w:t>[Figura 3]:</w:t>
+      </w:r>
+    </w:p>
+    <w:p>
+      <w:r>
+        <w:rPr>
+          <w:noProof/>
+        </w:rPr>
+        <w:drawing>
+          <wp:inline distT="0" distB="0" distL="0" distR="0">
+            <wp:extent cx="5400040" cy="807085"/>
+            <wp:effectExtent l="0" t="0" r="0" b="0"/>
+            <wp:docPr id="7" name="Imagem 7"/>
+            <wp:cNvGraphicFramePr>
+              <a:graphicFrameLocks xmlns:a="http://schemas.openxmlformats.org/drawingml/2006/main" noChangeAspect="1"/>
+            </wp:cNvGraphicFramePr>
+            <a:graphic xmlns:a="http://schemas.openxmlformats.org/drawingml/2006/main">
+              <a:graphicData uri="http://schemas.openxmlformats.org/drawingml/2006/picture">
+                <pic:pic xmlns:pic="http://schemas.openxmlformats.org/drawingml/2006/picture">
+                  <pic:nvPicPr>
+                    <pic:cNvPr id="7" name="metodo_buscar_quantidade.png"/>
+                    <pic:cNvPicPr/>
+                  </pic:nvPicPr>
+                  <pic:blipFill>
+                    <a:blip r:embed="rId13">
+                      <a:extLst>
+                        <a:ext uri="{28A0092B-C50C-407E-A947-70E740481C1C}">
+                          <a14:useLocalDpi xmlns:a14="http://schemas.microsoft.com/office/drawing/2010/main" val="0"/>
+                        </a:ext>
+                      </a:extLst>
+                    </a:blip>
+                    <a:stretch>
+                      <a:fillRect/>
+                    </a:stretch>
+                  </pic:blipFill>
+                  <pic:spPr>
+                    <a:xfrm>
+                      <a:off x="0" y="0"/>
+                      <a:ext cx="5400040" cy="807085"/>
+                    </a:xfrm>
+                    <a:prstGeom prst="rect">
+                      <a:avLst/>
+                    </a:prstGeom>
+                  </pic:spPr>
+                </pic:pic>
+              </a:graphicData>
+            </a:graphic>
+          </wp:inline>
+        </w:drawing>
+      </w:r>
+    </w:p>
+    <w:p>
+      <w:pPr>
+        <w:spacing w:after="160" w:line="259" w:lineRule="auto"/>
+        <w:ind w:firstLine="0"/>
+        <w:jc w:val="left"/>
+      </w:pPr>
+      <w:r>
+        <w:br w:type="page"/>
+      </w:r>
+    </w:p>
+    <w:p>
+      <w:r>
+        <w:lastRenderedPageBreak/>
+        <w:t>[Figura 4]:</w:t>
+      </w:r>
+    </w:p>
+    <w:p>
+      <w:r>
+        <w:rPr>
+          <w:noProof/>
+        </w:rPr>
+        <w:drawing>
+          <wp:inline distT="0" distB="0" distL="0" distR="0">
+            <wp:extent cx="5400040" cy="4639310"/>
+            <wp:effectExtent l="0" t="0" r="0" b="8890"/>
+            <wp:docPr id="8" name="Imagem 8"/>
+            <wp:cNvGraphicFramePr>
+              <a:graphicFrameLocks xmlns:a="http://schemas.openxmlformats.org/drawingml/2006/main" noChangeAspect="1"/>
+            </wp:cNvGraphicFramePr>
+            <a:graphic xmlns:a="http://schemas.openxmlformats.org/drawingml/2006/main">
+              <a:graphicData uri="http://schemas.openxmlformats.org/drawingml/2006/picture">
+                <pic:pic xmlns:pic="http://schemas.openxmlformats.org/drawingml/2006/picture">
+                  <pic:nvPicPr>
+                    <pic:cNvPr id="8" name="validar_adicionar_produto.png"/>
+                    <pic:cNvPicPr/>
+                  </pic:nvPicPr>
+                  <pic:blipFill>
+                    <a:blip r:embed="rId14">
+                      <a:extLst>
+                        <a:ext uri="{28A0092B-C50C-407E-A947-70E740481C1C}">
+                          <a14:useLocalDpi xmlns:a14="http://schemas.microsoft.com/office/drawing/2010/main" val="0"/>
+                        </a:ext>
+                      </a:extLst>
+                    </a:blip>
+                    <a:stretch>
+                      <a:fillRect/>
+                    </a:stretch>
+                  </pic:blipFill>
+                  <pic:spPr>
+                    <a:xfrm>
+                      <a:off x="0" y="0"/>
+                      <a:ext cx="5400040" cy="4639310"/>
+                    </a:xfrm>
+                    <a:prstGeom prst="rect">
+                      <a:avLst/>
+                    </a:prstGeom>
+                  </pic:spPr>
+                </pic:pic>
+              </a:graphicData>
+            </a:graphic>
+          </wp:inline>
+        </w:drawing>
+      </w:r>
+    </w:p>
+    <w:p/>
+    <w:p>
+      <w:r>
+        <w:t>[Figura 5]:</w:t>
+      </w:r>
+    </w:p>
+    <w:p>
+      <w:r>
+        <w:rPr>
+          <w:noProof/>
+        </w:rPr>
+        <w:drawing>
+          <wp:inline distT="0" distB="0" distL="0" distR="0">
+            <wp:extent cx="5400040" cy="2536825"/>
+            <wp:effectExtent l="0" t="0" r="0" b="0"/>
+            <wp:docPr id="9" name="Imagem 9"/>
+            <wp:cNvGraphicFramePr>
+              <a:graphicFrameLocks xmlns:a="http://schemas.openxmlformats.org/drawingml/2006/main" noChangeAspect="1"/>
+            </wp:cNvGraphicFramePr>
+            <a:graphic xmlns:a="http://schemas.openxmlformats.org/drawingml/2006/main">
+              <a:graphicData uri="http://schemas.openxmlformats.org/drawingml/2006/picture">
+                <pic:pic xmlns:pic="http://schemas.openxmlformats.org/drawingml/2006/picture">
+                  <pic:nvPicPr>
+                    <pic:cNvPr id="9" name="validar_buscar_quantidade.png"/>
+                    <pic:cNvPicPr/>
+                  </pic:nvPicPr>
+                  <pic:blipFill>
+                    <a:blip r:embed="rId15">
+                      <a:extLst>
+                        <a:ext uri="{28A0092B-C50C-407E-A947-70E740481C1C}">
+                          <a14:useLocalDpi xmlns:a14="http://schemas.microsoft.com/office/drawing/2010/main" val="0"/>
+                        </a:ext>
+                      </a:extLst>
+                    </a:blip>
+                    <a:stretch>
+                      <a:fillRect/>
+                    </a:stretch>
+                  </pic:blipFill>
+                  <pic:spPr>
+                    <a:xfrm>
+                      <a:off x="0" y="0"/>
+                      <a:ext cx="5400040" cy="2536825"/>
+                    </a:xfrm>
+                    <a:prstGeom prst="rect">
+                      <a:avLst/>
+                    </a:prstGeom>
+                  </pic:spPr>
+                </pic:pic>
+              </a:graphicData>
+            </a:graphic>
+          </wp:inline>
+        </w:drawing>
+      </w:r>
     </w:p>
     <w:sectPr>
+      <w:headerReference w:type="default" r:id="rId16"/>
       <w:pgSz w:w="11906" w:h="16838"/>
       <w:pgMar w:top="1417" w:right="1701" w:bottom="1417" w:left="1701" w:header="708" w:footer="708" w:gutter="0"/>
+      <w:pgNumType w:start="1" w:chapStyle="1"/>
       <w:cols w:space="708"/>
       <w:docGrid w:linePitch="360"/>
     </w:sectPr>
   </w:body>
 </w:document>
+</file>
+
+<file path=word/endnotes.xml><?xml version="1.0" encoding="utf-8"?>
+<w:endnotes xmlns:wpc="http://schemas.microsoft.com/office/word/2010/wordprocessingCanvas" xmlns:cx="http://schemas.microsoft.com/office/drawing/2014/chartex" xmlns:cx1="http://schemas.microsoft.com/office/drawing/2015/9/8/chartex" xmlns:cx2="http://schemas.microsoft.com/office/drawing/2015/10/21/chartex" xmlns:cx3="http://schemas.microsoft.com/office/drawing/2016/5/9/chartex" xmlns:cx4="http://schemas.microsoft.com/office/drawing/2016/5/10/chartex" xmlns:cx5="http://schemas.microsoft.com/office/drawing/2016/5/11/chartex" xmlns:cx6="http://schemas.microsoft.com/office/drawing/2016/5/12/chartex" xmlns:cx7="http://schemas.microsoft.com/office/drawing/2016/5/13/chartex" xmlns:cx8="http://schemas.microsoft.com/office/drawing/2016/5/14/chartex" xmlns:mc="http://schemas.openxmlformats.org/markup-compatibility/2006" xmlns:aink="http://schemas.microsoft.com/office/drawing/2016/ink" xmlns:am3d="http://schemas.microsoft.com/office/drawing/2017/model3d" xmlns:o="urn:schemas-microsoft-com:office:office" xmlns:r="http://schemas.openxmlformats.org/officeDocument/2006/relationships" xmlns:m="http://schemas.openxmlformats.org/officeDocument/2006/math" xmlns:v="urn:schemas-microsoft-com:vml" xmlns:wp14="http://schemas.microsoft.com/office/word/2010/wordprocessingDrawing" xmlns:wp="http://schemas.openxmlformats.org/drawingml/2006/wordprocessingDrawing" xmlns:w10="urn:schemas-microsoft-com:office:word" xmlns:w="http://schemas.openxmlformats.org/wordprocessingml/2006/main" xmlns:w14="http://schemas.microsoft.com/office/word/2010/wordml" xmlns:w15="http://schemas.microsoft.com/office/word/2012/wordml" xmlns:w16cid="http://schemas.microsoft.com/office/word/2016/wordml/cid" xmlns:w16se="http://schemas.microsoft.com/office/word/2015/wordml/symex" xmlns:wpg="http://schemas.microsoft.com/office/word/2010/wordprocessingGroup" xmlns:wpi="http://schemas.microsoft.com/office/word/2010/wordprocessingInk" xmlns:wne="http://schemas.microsoft.com/office/word/2006/wordml" xmlns:wps="http://schemas.microsoft.com/office/word/2010/wordprocessingShape" mc:Ignorable="w14 w15 w16se w16cid wp14">
+  <w:endnote w:type="separator" w:id="-1">
+    <w:p>
+      <w:pPr>
+        <w:spacing w:after="0" w:line="240" w:lineRule="auto"/>
+      </w:pPr>
+      <w:r>
+        <w:separator/>
+      </w:r>
+    </w:p>
+  </w:endnote>
+  <w:endnote w:type="continuationSeparator" w:id="0">
+    <w:p>
+      <w:pPr>
+        <w:spacing w:after="0" w:line="240" w:lineRule="auto"/>
+      </w:pPr>
+      <w:r>
+        <w:continuationSeparator/>
+      </w:r>
+    </w:p>
+  </w:endnote>
+</w:endnotes>
+</file>
+
+<file path=word/footnotes.xml><?xml version="1.0" encoding="utf-8"?>
+<w:footnotes xmlns:wpc="http://schemas.microsoft.com/office/word/2010/wordprocessingCanvas" xmlns:cx="http://schemas.microsoft.com/office/drawing/2014/chartex" xmlns:cx1="http://schemas.microsoft.com/office/drawing/2015/9/8/chartex" xmlns:cx2="http://schemas.microsoft.com/office/drawing/2015/10/21/chartex" xmlns:cx3="http://schemas.microsoft.com/office/drawing/2016/5/9/chartex" xmlns:cx4="http://schemas.microsoft.com/office/drawing/2016/5/10/chartex" xmlns:cx5="http://schemas.microsoft.com/office/drawing/2016/5/11/chartex" xmlns:cx6="http://schemas.microsoft.com/office/drawing/2016/5/12/chartex" xmlns:cx7="http://schemas.microsoft.com/office/drawing/2016/5/13/chartex" xmlns:cx8="http://schemas.microsoft.com/office/drawing/2016/5/14/chartex" xmlns:mc="http://schemas.openxmlformats.org/markup-compatibility/2006" xmlns:aink="http://schemas.microsoft.com/office/drawing/2016/ink" xmlns:am3d="http://schemas.microsoft.com/office/drawing/2017/model3d" xmlns:o="urn:schemas-microsoft-com:office:office" xmlns:r="http://schemas.openxmlformats.org/officeDocument/2006/relationships" xmlns:m="http://schemas.openxmlformats.org/officeDocument/2006/math" xmlns:v="urn:schemas-microsoft-com:vml" xmlns:wp14="http://schemas.microsoft.com/office/word/2010/wordprocessingDrawing" xmlns:wp="http://schemas.openxmlformats.org/drawingml/2006/wordprocessingDrawing" xmlns:w10="urn:schemas-microsoft-com:office:word" xmlns:w="http://schemas.openxmlformats.org/wordprocessingml/2006/main" xmlns:w14="http://schemas.microsoft.com/office/word/2010/wordml" xmlns:w15="http://schemas.microsoft.com/office/word/2012/wordml" xmlns:w16cid="http://schemas.microsoft.com/office/word/2016/wordml/cid" xmlns:w16se="http://schemas.microsoft.com/office/word/2015/wordml/symex" xmlns:wpg="http://schemas.microsoft.com/office/word/2010/wordprocessingGroup" xmlns:wpi="http://schemas.microsoft.com/office/word/2010/wordprocessingInk" xmlns:wne="http://schemas.microsoft.com/office/word/2006/wordml" xmlns:wps="http://schemas.microsoft.com/office/word/2010/wordprocessingShape" mc:Ignorable="w14 w15 w16se w16cid wp14">
+  <w:footnote w:type="separator" w:id="-1">
+    <w:p>
+      <w:pPr>
+        <w:spacing w:after="0" w:line="240" w:lineRule="auto"/>
+      </w:pPr>
+      <w:r>
+        <w:separator/>
+      </w:r>
+    </w:p>
+  </w:footnote>
+  <w:footnote w:type="continuationSeparator" w:id="0">
+    <w:p>
+      <w:pPr>
+        <w:spacing w:after="0" w:line="240" w:lineRule="auto"/>
+      </w:pPr>
+      <w:r>
+        <w:continuationSeparator/>
+      </w:r>
+    </w:p>
+  </w:footnote>
+</w:footnotes>
+</file>
+
+<file path=word/header1.xml><?xml version="1.0" encoding="utf-8"?>
+<w:hdr xmlns:wpc="http://schemas.microsoft.com/office/word/2010/wordprocessingCanvas" xmlns:cx="http://schemas.microsoft.com/office/drawing/2014/chartex" xmlns:cx1="http://schemas.microsoft.com/office/drawing/2015/9/8/chartex" xmlns:cx2="http://schemas.microsoft.com/office/drawing/2015/10/21/chartex" xmlns:cx3="http://schemas.microsoft.com/office/drawing/2016/5/9/chartex" xmlns:cx4="http://schemas.microsoft.com/office/drawing/2016/5/10/chartex" xmlns:cx5="http://schemas.microsoft.com/office/drawing/2016/5/11/chartex" xmlns:cx6="http://schemas.microsoft.com/office/drawing/2016/5/12/chartex" xmlns:cx7="http://schemas.microsoft.com/office/drawing/2016/5/13/chartex" xmlns:cx8="http://schemas.microsoft.com/office/drawing/2016/5/14/chartex" xmlns:mc="http://schemas.openxmlformats.org/markup-compatibility/2006" xmlns:aink="http://schemas.microsoft.com/office/drawing/2016/ink" xmlns:am3d="http://schemas.microsoft.com/office/drawing/2017/model3d" xmlns:o="urn:schemas-microsoft-com:office:office" xmlns:r="http://schemas.openxmlformats.org/officeDocument/2006/relationships" xmlns:m="http://schemas.openxmlformats.org/officeDocument/2006/math" xmlns:v="urn:schemas-microsoft-com:vml" xmlns:wp14="http://schemas.microsoft.com/office/word/2010/wordprocessingDrawing" xmlns:wp="http://schemas.openxmlformats.org/drawingml/2006/wordprocessingDrawing" xmlns:w10="urn:schemas-microsoft-com:office:word" xmlns:w="http://schemas.openxmlformats.org/wordprocessingml/2006/main" xmlns:w14="http://schemas.microsoft.com/office/word/2010/wordml" xmlns:w15="http://schemas.microsoft.com/office/word/2012/wordml" xmlns:w16cid="http://schemas.microsoft.com/office/word/2016/wordml/cid" xmlns:w16se="http://schemas.microsoft.com/office/word/2015/wordml/symex" xmlns:wpg="http://schemas.microsoft.com/office/word/2010/wordprocessingGroup" xmlns:wpi="http://schemas.microsoft.com/office/word/2010/wordprocessingInk" xmlns:wne="http://schemas.microsoft.com/office/word/2006/wordml" xmlns:wps="http://schemas.microsoft.com/office/word/2010/wordprocessingShape" mc:Ignorable="w14 w15 w16se w16cid wp14">
+  <w:p>
+    <w:pPr>
+      <w:pStyle w:val="Cabealho"/>
+      <w:jc w:val="right"/>
+    </w:pPr>
+  </w:p>
+  <w:p>
+    <w:pPr>
+      <w:pStyle w:val="Cabealho"/>
+    </w:pPr>
+  </w:p>
+</w:hdr>
 </file>
 
 <file path=word/numbering.xml><?xml version="1.0" encoding="utf-8"?>
@@ -2367,9 +3823,7 @@
   <w:style w:type="character" w:default="1" w:styleId="Fontepargpadro">
     <w:name w:val="Default Paragraph Font"/>
     <w:uiPriority w:val="1"/>
-    <w:semiHidden/>
     <w:unhideWhenUsed/>
-    <w:rsid w:val="000728FF"/>
   </w:style>
   <w:style w:type="table" w:default="1" w:styleId="Tabelanormal">
     <w:name w:val="Normal Table"/>
@@ -2562,6 +4016,183 @@
       <w:ind w:left="720"/>
       <w:contextualSpacing/>
     </w:pPr>
+  </w:style>
+  <w:style w:type="table" w:styleId="Tabelacomgrade">
+    <w:name w:val="Table Grid"/>
+    <w:basedOn w:val="Tabelanormal"/>
+    <w:uiPriority w:val="39"/>
+    <w:rsid w:val="00181575"/>
+    <w:pPr>
+      <w:spacing w:after="0" w:line="240" w:lineRule="auto"/>
+    </w:pPr>
+    <w:tblPr>
+      <w:tblBorders>
+        <w:top w:val="single" w:sz="4" w:space="0" w:color="auto"/>
+        <w:left w:val="single" w:sz="4" w:space="0" w:color="auto"/>
+        <w:bottom w:val="single" w:sz="4" w:space="0" w:color="auto"/>
+        <w:right w:val="single" w:sz="4" w:space="0" w:color="auto"/>
+        <w:insideH w:val="single" w:sz="4" w:space="0" w:color="auto"/>
+        <w:insideV w:val="single" w:sz="4" w:space="0" w:color="auto"/>
+      </w:tblBorders>
+    </w:tblPr>
+  </w:style>
+  <w:style w:type="table" w:styleId="TabeladeGradeClara">
+    <w:name w:val="Grid Table Light"/>
+    <w:basedOn w:val="Tabelanormal"/>
+    <w:uiPriority w:val="40"/>
+    <w:rsid w:val="00181575"/>
+    <w:pPr>
+      <w:spacing w:after="0" w:line="240" w:lineRule="auto"/>
+    </w:pPr>
+    <w:tblPr>
+      <w:tblBorders>
+        <w:top w:val="single" w:sz="4" w:space="0" w:color="BFBFBF" w:themeColor="background1" w:themeShade="BF"/>
+        <w:left w:val="single" w:sz="4" w:space="0" w:color="BFBFBF" w:themeColor="background1" w:themeShade="BF"/>
+        <w:bottom w:val="single" w:sz="4" w:space="0" w:color="BFBFBF" w:themeColor="background1" w:themeShade="BF"/>
+        <w:right w:val="single" w:sz="4" w:space="0" w:color="BFBFBF" w:themeColor="background1" w:themeShade="BF"/>
+        <w:insideH w:val="single" w:sz="4" w:space="0" w:color="BFBFBF" w:themeColor="background1" w:themeShade="BF"/>
+        <w:insideV w:val="single" w:sz="4" w:space="0" w:color="BFBFBF" w:themeColor="background1" w:themeShade="BF"/>
+      </w:tblBorders>
+    </w:tblPr>
+  </w:style>
+  <w:style w:type="table" w:styleId="TabelaSimples1">
+    <w:name w:val="Plain Table 1"/>
+    <w:basedOn w:val="Tabelanormal"/>
+    <w:uiPriority w:val="41"/>
+    <w:rsid w:val="00181575"/>
+    <w:pPr>
+      <w:spacing w:after="0" w:line="240" w:lineRule="auto"/>
+    </w:pPr>
+    <w:tblPr>
+      <w:tblStyleRowBandSize w:val="1"/>
+      <w:tblStyleColBandSize w:val="1"/>
+      <w:tblBorders>
+        <w:top w:val="single" w:sz="4" w:space="0" w:color="BFBFBF" w:themeColor="background1" w:themeShade="BF"/>
+        <w:left w:val="single" w:sz="4" w:space="0" w:color="BFBFBF" w:themeColor="background1" w:themeShade="BF"/>
+        <w:bottom w:val="single" w:sz="4" w:space="0" w:color="BFBFBF" w:themeColor="background1" w:themeShade="BF"/>
+        <w:right w:val="single" w:sz="4" w:space="0" w:color="BFBFBF" w:themeColor="background1" w:themeShade="BF"/>
+        <w:insideH w:val="single" w:sz="4" w:space="0" w:color="BFBFBF" w:themeColor="background1" w:themeShade="BF"/>
+        <w:insideV w:val="single" w:sz="4" w:space="0" w:color="BFBFBF" w:themeColor="background1" w:themeShade="BF"/>
+      </w:tblBorders>
+    </w:tblPr>
+    <w:tblStylePr w:type="firstRow">
+      <w:rPr>
+        <w:b/>
+        <w:bCs/>
+      </w:rPr>
+    </w:tblStylePr>
+    <w:tblStylePr w:type="lastRow">
+      <w:rPr>
+        <w:b/>
+        <w:bCs/>
+      </w:rPr>
+      <w:tblPr/>
+      <w:tcPr>
+        <w:tcBorders>
+          <w:top w:val="double" w:sz="4" w:space="0" w:color="BFBFBF" w:themeColor="background1" w:themeShade="BF"/>
+        </w:tcBorders>
+      </w:tcPr>
+    </w:tblStylePr>
+    <w:tblStylePr w:type="firstCol">
+      <w:rPr>
+        <w:b/>
+        <w:bCs/>
+      </w:rPr>
+    </w:tblStylePr>
+    <w:tblStylePr w:type="lastCol">
+      <w:rPr>
+        <w:b/>
+        <w:bCs/>
+      </w:rPr>
+    </w:tblStylePr>
+    <w:tblStylePr w:type="band1Vert">
+      <w:tblPr/>
+      <w:tcPr>
+        <w:shd w:val="clear" w:color="auto" w:fill="F2F2F2" w:themeFill="background1" w:themeFillShade="F2"/>
+      </w:tcPr>
+    </w:tblStylePr>
+    <w:tblStylePr w:type="band1Horz">
+      <w:tblPr/>
+      <w:tcPr>
+        <w:shd w:val="clear" w:color="auto" w:fill="F2F2F2" w:themeFill="background1" w:themeFillShade="F2"/>
+      </w:tcPr>
+    </w:tblStylePr>
+  </w:style>
+  <w:style w:type="paragraph" w:styleId="Pr-formataoHTML">
+    <w:name w:val="HTML Preformatted"/>
+    <w:basedOn w:val="Normal"/>
+    <w:link w:val="Pr-formataoHTMLChar"/>
+    <w:uiPriority w:val="99"/>
+    <w:unhideWhenUsed/>
+    <w:rsid w:val="00181575"/>
+    <w:pPr>
+      <w:tabs>
+        <w:tab w:val="left" w:pos="916"/>
+        <w:tab w:val="left" w:pos="1832"/>
+        <w:tab w:val="left" w:pos="2748"/>
+        <w:tab w:val="left" w:pos="3664"/>
+        <w:tab w:val="left" w:pos="4580"/>
+        <w:tab w:val="left" w:pos="5496"/>
+        <w:tab w:val="left" w:pos="6412"/>
+        <w:tab w:val="left" w:pos="7328"/>
+        <w:tab w:val="left" w:pos="8244"/>
+        <w:tab w:val="left" w:pos="9160"/>
+        <w:tab w:val="left" w:pos="10076"/>
+        <w:tab w:val="left" w:pos="10992"/>
+        <w:tab w:val="left" w:pos="11908"/>
+        <w:tab w:val="left" w:pos="12824"/>
+        <w:tab w:val="left" w:pos="13740"/>
+        <w:tab w:val="left" w:pos="14656"/>
+      </w:tabs>
+      <w:spacing w:after="0" w:line="240" w:lineRule="auto"/>
+      <w:ind w:firstLine="0"/>
+      <w:jc w:val="left"/>
+    </w:pPr>
+    <w:rPr>
+      <w:rFonts w:ascii="Courier New" w:eastAsia="Times New Roman" w:hAnsi="Courier New" w:cs="Courier New"/>
+      <w:sz w:val="20"/>
+      <w:szCs w:val="20"/>
+      <w:lang w:eastAsia="pt-BR"/>
+    </w:rPr>
+  </w:style>
+  <w:style w:type="character" w:customStyle="1" w:styleId="Pr-formataoHTMLChar">
+    <w:name w:val="Pré-formatação HTML Char"/>
+    <w:basedOn w:val="Fontepargpadro"/>
+    <w:link w:val="Pr-formataoHTML"/>
+    <w:uiPriority w:val="99"/>
+    <w:rsid w:val="00181575"/>
+    <w:rPr>
+      <w:rFonts w:ascii="Courier New" w:eastAsia="Times New Roman" w:hAnsi="Courier New" w:cs="Courier New"/>
+      <w:sz w:val="20"/>
+      <w:szCs w:val="20"/>
+      <w:lang w:eastAsia="pt-BR"/>
+    </w:rPr>
+  </w:style>
+  <w:style w:type="paragraph" w:styleId="Rodap">
+    <w:name w:val="footer"/>
+    <w:basedOn w:val="Normal"/>
+    <w:link w:val="RodapChar"/>
+    <w:uiPriority w:val="99"/>
+    <w:unhideWhenUsed/>
+    <w:rsid w:val="0078602A"/>
+    <w:pPr>
+      <w:tabs>
+        <w:tab w:val="center" w:pos="4252"/>
+        <w:tab w:val="right" w:pos="8504"/>
+      </w:tabs>
+      <w:spacing w:after="0" w:line="240" w:lineRule="auto"/>
+    </w:pPr>
+  </w:style>
+  <w:style w:type="character" w:customStyle="1" w:styleId="RodapChar">
+    <w:name w:val="Rodapé Char"/>
+    <w:basedOn w:val="Fontepargpadro"/>
+    <w:link w:val="Rodap"/>
+    <w:uiPriority w:val="99"/>
+    <w:rsid w:val="0078602A"/>
+    <w:rPr>
+      <w:rFonts w:ascii="Arial" w:hAnsi="Arial"/>
+      <w:sz w:val="24"/>
+    </w:rPr>
   </w:style>
 </w:styles>
 </file>
@@ -2866,7 +4497,7 @@
 </file>
 
 <file path=customXml/itemProps1.xml><?xml version="1.0" encoding="utf-8"?>
-<ds:datastoreItem xmlns:ds="http://schemas.openxmlformats.org/officeDocument/2006/customXml" ds:itemID="{C55A154F-0BC1-464A-AAF7-81E413BF6706}">
+<ds:datastoreItem xmlns:ds="http://schemas.openxmlformats.org/officeDocument/2006/customXml" ds:itemID="{5A720C0D-F29B-4DBF-B0FE-C00B1782F64D}">
   <ds:schemaRefs>
     <ds:schemaRef ds:uri="http://schemas.openxmlformats.org/officeDocument/2006/bibliography"/>
   </ds:schemaRefs>

</xml_diff>